<commit_message>
Update of en template example.
</commit_message>
<xml_diff>
--- a/en/templates/handouts/handout - template by stories.docx
+++ b/en/templates/handouts/handout - template by stories.docx
@@ -20,12 +20,14 @@
       <w:r>
         <w:t>{</w:t>
       </w:r>
-      <w:r>
-        <w:rPr>
-          <w:lang w:val="en-US"/>
-        </w:rPr>
-        <w:t>name</w:t>
-      </w:r>
+      <w:proofErr w:type="spellStart"/>
+      <w:r>
+        <w:rPr>
+          <w:lang w:val="en-US"/>
+        </w:rPr>
+        <w:t>charName</w:t>
+      </w:r>
+      <w:proofErr w:type="spellEnd"/>
       <w:r>
         <w:t>}</w:t>
       </w:r>
@@ -36,38 +38,45 @@
         <w:spacing w:before="120" w:after="120"/>
         <w:ind w:firstLine="397"/>
         <w:jc w:val="both"/>
-      </w:pPr>
-      <w:r>
-        <w:rPr>
-          <w:lang w:val="en-US"/>
-        </w:rPr>
-        <w:t>Weapon</w:t>
-      </w:r>
-      <w:r>
-        <w:t>:</w:t>
-      </w:r>
-      <w:r>
-        <w:t xml:space="preserve"> </w:t>
-      </w:r>
-      <w:r>
-        <w:t>{</w:t>
-      </w:r>
-      <w:proofErr w:type="spellStart"/>
-      <w:r>
-        <w:t>profileInfo</w:t>
-      </w:r>
-      <w:proofErr w:type="spellEnd"/>
-      <w:r>
-        <w:t>-</w:t>
-      </w:r>
-      <w:r>
-        <w:rPr>
-          <w:lang w:val="en-US"/>
-        </w:rPr>
-        <w:t>Weapon</w:t>
-      </w:r>
-      <w:r>
-        <w:t>}</w:t>
+        <w:rPr>
+          <w:lang w:val="en-US"/>
+        </w:rPr>
+      </w:pPr>
+      <w:r>
+        <w:rPr>
+          <w:lang w:val="en-US"/>
+        </w:rPr>
+        <w:t>{#</w:t>
+      </w:r>
+      <w:proofErr w:type="spellStart"/>
+      <w:r>
+        <w:rPr>
+          <w:lang w:val="en-US"/>
+        </w:rPr>
+        <w:t>profileInfoArray</w:t>
+      </w:r>
+      <w:proofErr w:type="spellEnd"/>
+      <w:r>
+        <w:rPr>
+          <w:lang w:val="en-US"/>
+        </w:rPr>
+        <w:t>}{</w:t>
+      </w:r>
+      <w:proofErr w:type="spellStart"/>
+      <w:proofErr w:type="gramStart"/>
+      <w:r>
+        <w:rPr>
+          <w:lang w:val="en-US"/>
+        </w:rPr>
+        <w:t>itemName</w:t>
+      </w:r>
+      <w:proofErr w:type="spellEnd"/>
+      <w:proofErr w:type="gramEnd"/>
+      <w:r>
+        <w:rPr>
+          <w:lang w:val="en-US"/>
+        </w:rPr>
+        <w:t>}: {value}</w:t>
       </w:r>
     </w:p>
     <w:p>
@@ -84,57 +93,21 @@
         <w:rPr>
           <w:lang w:val="en-US"/>
         </w:rPr>
-        <w:t>Inventory</w:t>
-      </w:r>
-      <w:r>
-        <w:rPr>
-          <w:lang w:val="en-US"/>
-        </w:rPr>
-        <w:t xml:space="preserve">: </w:t>
-      </w:r>
-      <w:r>
-        <w:rPr>
-          <w:lang w:val="en-US"/>
-        </w:rPr>
-        <w:t>{</w:t>
-      </w:r>
-      <w:proofErr w:type="spellStart"/>
-      <w:r>
-        <w:rPr>
-          <w:lang w:val="en-US"/>
-        </w:rPr>
-        <w:t>profileInfo</w:t>
-      </w:r>
-      <w:proofErr w:type="spellEnd"/>
-      <w:r>
-        <w:rPr>
-          <w:lang w:val="en-US"/>
-        </w:rPr>
-        <w:t>-</w:t>
-      </w:r>
-      <w:r>
-        <w:rPr>
-          <w:lang w:val="en-US"/>
-        </w:rPr>
-        <w:t>Outfit</w:t>
-      </w:r>
-      <w:r>
-        <w:rPr>
-          <w:lang w:val="en-US"/>
-        </w:rPr>
-        <w:t>};</w:t>
-      </w:r>
-      <w:r>
-        <w:rPr>
-          <w:lang w:val="en-US"/>
-        </w:rPr>
-        <w:t xml:space="preserve"> </w:t>
-      </w:r>
-      <w:r>
-        <w:rPr>
-          <w:lang w:val="en-US"/>
-        </w:rPr>
-        <w:t>{inventory}</w:t>
+        <w:t>{/</w:t>
+      </w:r>
+      <w:proofErr w:type="spellStart"/>
+      <w:r>
+        <w:rPr>
+          <w:lang w:val="en-US"/>
+        </w:rPr>
+        <w:t>profileInfoArray</w:t>
+      </w:r>
+      <w:proofErr w:type="spellEnd"/>
+      <w:r>
+        <w:rPr>
+          <w:lang w:val="en-US"/>
+        </w:rPr>
+        <w:t>}</w:t>
       </w:r>
     </w:p>
     <w:p>
@@ -151,61 +124,19 @@
         <w:rPr>
           <w:lang w:val="en-US"/>
         </w:rPr>
-        <w:t>{#</w:t>
-      </w:r>
-      <w:proofErr w:type="spellStart"/>
-      <w:r>
-        <w:rPr>
-          <w:lang w:val="en-US"/>
-        </w:rPr>
-        <w:t>profileInfo</w:t>
-      </w:r>
-      <w:proofErr w:type="spellEnd"/>
-      <w:r>
-        <w:rPr>
-          <w:lang w:val="en-US"/>
-        </w:rPr>
-        <w:t>-</w:t>
-      </w:r>
-      <w:proofErr w:type="spellStart"/>
-      <w:r>
-        <w:rPr>
-          <w:lang w:val="en-US"/>
-        </w:rPr>
-        <w:t>splitted</w:t>
-      </w:r>
-      <w:proofErr w:type="spellEnd"/>
-      <w:r>
-        <w:rPr>
-          <w:lang w:val="en-US"/>
-        </w:rPr>
-        <w:t>-</w:t>
-      </w:r>
-      <w:r>
-        <w:rPr>
-          <w:lang w:val="en-US"/>
-        </w:rPr>
-        <w:t>Biography</w:t>
-      </w:r>
-      <w:r>
-        <w:rPr>
-          <w:lang w:val="en-US"/>
-        </w:rPr>
-        <w:t>}{</w:t>
-      </w:r>
-      <w:proofErr w:type="gramStart"/>
-      <w:r>
-        <w:rPr>
-          <w:lang w:val="en-US"/>
-        </w:rPr>
-        <w:t>string</w:t>
-      </w:r>
-      <w:proofErr w:type="gramEnd"/>
-      <w:r>
-        <w:rPr>
-          <w:lang w:val="en-US"/>
-        </w:rPr>
-        <w:t>}</w:t>
+        <w:t>Inventory</w:t>
+      </w:r>
+      <w:r>
+        <w:rPr>
+          <w:lang w:val="en-US"/>
+        </w:rPr>
+        <w:t xml:space="preserve">: </w:t>
+      </w:r>
+      <w:r>
+        <w:rPr>
+          <w:lang w:val="en-US"/>
+        </w:rPr>
+        <w:t>{inventory}</w:t>
       </w:r>
     </w:p>
     <w:p>
@@ -222,68 +153,22 @@
         <w:rPr>
           <w:lang w:val="en-US"/>
         </w:rPr>
-        <w:t>{/</w:t>
-      </w:r>
-      <w:proofErr w:type="spellStart"/>
-      <w:r>
-        <w:rPr>
-          <w:lang w:val="en-US"/>
-        </w:rPr>
-        <w:t>profileInfo</w:t>
-      </w:r>
-      <w:proofErr w:type="spellEnd"/>
-      <w:r>
-        <w:rPr>
-          <w:lang w:val="en-US"/>
-        </w:rPr>
-        <w:t>-</w:t>
-      </w:r>
-      <w:proofErr w:type="spellStart"/>
-      <w:r>
-        <w:rPr>
-          <w:lang w:val="en-US"/>
-        </w:rPr>
-        <w:t>splitted</w:t>
-      </w:r>
-      <w:proofErr w:type="spellEnd"/>
-      <w:r>
-        <w:rPr>
-          <w:lang w:val="en-US"/>
-        </w:rPr>
-        <w:t>-</w:t>
-      </w:r>
-      <w:r>
-        <w:rPr>
-          <w:lang w:val="en-US"/>
-        </w:rPr>
-        <w:t>Biography</w:t>
-      </w:r>
+        <w:t>{#</w:t>
+      </w:r>
+      <w:proofErr w:type="spellStart"/>
+      <w:r>
+        <w:rPr>
+          <w:lang w:val="en-US"/>
+        </w:rPr>
+        <w:t>storiesInfo</w:t>
+      </w:r>
+      <w:proofErr w:type="spellEnd"/>
       <w:r>
         <w:rPr>
           <w:lang w:val="en-US"/>
         </w:rPr>
         <w:t>}</w:t>
       </w:r>
-      <w:r>
-        <w:rPr>
-          <w:lang w:val="en-US"/>
-        </w:rPr>
-        <w:t>{#</w:t>
-      </w:r>
-      <w:proofErr w:type="spellStart"/>
-      <w:r>
-        <w:rPr>
-          <w:lang w:val="en-US"/>
-        </w:rPr>
-        <w:t>storiesInfo</w:t>
-      </w:r>
-      <w:proofErr w:type="spellEnd"/>
-      <w:r>
-        <w:rPr>
-          <w:lang w:val="en-US"/>
-        </w:rPr>
-        <w:t>}</w:t>
-      </w:r>
     </w:p>
     <w:p>
       <w:pPr>
@@ -298,13 +183,15 @@
         </w:rPr>
         <w:t>{</w:t>
       </w:r>
+      <w:proofErr w:type="spellStart"/>
       <w:proofErr w:type="gramStart"/>
       <w:r>
         <w:rPr>
           <w:lang w:val="en-US"/>
         </w:rPr>
-        <w:t>name</w:t>
-      </w:r>
+        <w:t>storyName</w:t>
+      </w:r>
+      <w:proofErr w:type="spellEnd"/>
       <w:proofErr w:type="gramEnd"/>
       <w:r>
         <w:rPr>
@@ -872,7 +759,6 @@
   <w:style w:type="character" w:default="1" w:styleId="a0">
     <w:name w:val="Default Paragraph Font"/>
     <w:uiPriority w:val="1"/>
-    <w:semiHidden/>
     <w:unhideWhenUsed/>
   </w:style>
   <w:style w:type="table" w:default="1" w:styleId="a1">

</xml_diff>